<commit_message>
[*] modify src code
</commit_message>
<xml_diff>
--- a/gulu3.5/src/main/resources/web服务器测试工具Gulu——基于JSCH实现分布式进程管理&分布式文件管理工具.docx
+++ b/gulu3.5/src/main/resources/web服务器测试工具Gulu——基于JSCH实现分布式进程管理&分布式文件管理工具.docx
@@ -57,15 +57,7 @@
         <w:rPr>
           <w:rFonts w:hint="eastAsia"/>
         </w:rPr>
-        <w:t>分布式</w:t>
-      </w:r>
-      <w:bookmarkStart w:id="0" w:name="_GoBack"/>
-      <w:bookmarkEnd w:id="0"/>
-      <w:r>
-        <w:rPr>
-          <w:rFonts w:hint="eastAsia"/>
-        </w:rPr>
-        <w:t>文件管理</w:t>
+        <w:t>分布式文件管理</w:t>
       </w:r>
       <w:r>
         <w:rPr>
@@ -5012,7 +5004,226 @@
         <w:t xml:space="preserve"> /all", false);</w:t>
       </w:r>
     </w:p>
-    <w:p/>
+    <w:p>
+      <w:pPr>
+        <w:rPr>
+          <w:rFonts w:hint="eastAsia"/>
+        </w:rPr>
+      </w:pPr>
+    </w:p>
+    <w:p>
+      <w:pPr>
+        <w:rPr>
+          <w:rFonts w:hint="eastAsia"/>
+        </w:rPr>
+      </w:pPr>
+    </w:p>
+    <w:p>
+      <w:pPr>
+        <w:rPr>
+          <w:rFonts w:hint="eastAsia"/>
+        </w:rPr>
+      </w:pPr>
+      <w:r>
+        <w:rPr>
+          <w:rFonts w:hint="eastAsia"/>
+        </w:rPr>
+        <w:t>备注介绍：</w:t>
+      </w:r>
+      <w:r>
+        <w:rPr>
+          <w:rFonts w:hint="eastAsia"/>
+        </w:rPr>
+        <w:t xml:space="preserve"> </w:t>
+      </w:r>
+      <w:r>
+        <w:rPr>
+          <w:rFonts w:hint="eastAsia"/>
+        </w:rPr>
+        <w:t>用户明文密码如何加密</w:t>
+      </w:r>
+    </w:p>
+    <w:p>
+      <w:pPr>
+        <w:rPr>
+          <w:rFonts w:hint="eastAsia"/>
+        </w:rPr>
+      </w:pPr>
+      <w:r>
+        <w:rPr>
+          <w:rFonts w:hint="eastAsia"/>
+        </w:rPr>
+        <w:tab/>
+      </w:r>
+      <w:r>
+        <w:rPr>
+          <w:rFonts w:hint="eastAsia"/>
+        </w:rPr>
+        <w:t>使用</w:t>
+      </w:r>
+      <w:proofErr w:type="spellStart"/>
+      <w:r>
+        <w:rPr>
+          <w:rFonts w:hint="eastAsia"/>
+        </w:rPr>
+        <w:t>Gulu</w:t>
+      </w:r>
+      <w:proofErr w:type="spellEnd"/>
+      <w:r>
+        <w:rPr>
+          <w:rFonts w:hint="eastAsia"/>
+        </w:rPr>
+        <w:t>工程内的工具类</w:t>
+      </w:r>
+      <w:proofErr w:type="spellStart"/>
+      <w:r>
+        <w:rPr>
+          <w:rFonts w:hint="eastAsia"/>
+        </w:rPr>
+        <w:t>Util</w:t>
+      </w:r>
+      <w:proofErr w:type="spellEnd"/>
+      <w:r>
+        <w:rPr>
+          <w:rFonts w:hint="eastAsia"/>
+        </w:rPr>
+        <w:t>来进行加密处理。</w:t>
+      </w:r>
+    </w:p>
+    <w:p>
+      <w:pPr>
+        <w:rPr>
+          <w:rFonts w:hint="eastAsia"/>
+        </w:rPr>
+      </w:pPr>
+      <w:r>
+        <w:rPr>
+          <w:rFonts w:hint="eastAsia"/>
+        </w:rPr>
+        <w:tab/>
+      </w:r>
+      <w:r>
+        <w:rPr>
+          <w:rFonts w:hint="eastAsia"/>
+        </w:rPr>
+        <w:t>代码示例：</w:t>
+      </w:r>
+    </w:p>
+    <w:p>
+      <w:pPr>
+        <w:rPr>
+          <w:rFonts w:hint="eastAsia"/>
+        </w:rPr>
+      </w:pPr>
+      <w:r>
+        <w:rPr>
+          <w:rFonts w:hint="eastAsia"/>
+        </w:rPr>
+        <w:tab/>
+        <w:t xml:space="preserve">String </w:t>
+      </w:r>
+      <w:r>
+        <w:rPr>
+          <w:rFonts w:hint="eastAsia"/>
+        </w:rPr>
+        <w:t>加密后密码</w:t>
+      </w:r>
+      <w:r>
+        <w:rPr>
+          <w:rFonts w:hint="eastAsia"/>
+        </w:rPr>
+        <w:t xml:space="preserve"> = Util.</w:t>
+      </w:r>
+      <w:r>
+        <w:t xml:space="preserve"> </w:t>
+      </w:r>
+      <w:proofErr w:type="spellStart"/>
+      <w:r>
+        <w:t>getEncryptedPasswords</w:t>
+      </w:r>
+      <w:proofErr w:type="spellEnd"/>
+      <w:r>
+        <w:rPr>
+          <w:rFonts w:hint="eastAsia"/>
+        </w:rPr>
+        <w:t>(</w:t>
+      </w:r>
+      <w:r>
+        <w:rPr>
+          <w:rFonts w:hint="eastAsia"/>
+        </w:rPr>
+        <w:t>明文密码</w:t>
+      </w:r>
+      <w:r>
+        <w:rPr>
+          <w:rFonts w:hint="eastAsia"/>
+        </w:rPr>
+        <w:t>);</w:t>
+      </w:r>
+    </w:p>
+    <w:p>
+      <w:r>
+        <w:rPr>
+          <w:rFonts w:hint="eastAsia"/>
+        </w:rPr>
+        <w:tab/>
+      </w:r>
+      <w:proofErr w:type="spellStart"/>
+      <w:r>
+        <w:t>PasswordAuthorization</w:t>
+      </w:r>
+      <w:proofErr w:type="spellEnd"/>
+      <w:r>
+        <w:t xml:space="preserve"> passwords = new </w:t>
+      </w:r>
+      <w:proofErr w:type="spellStart"/>
+      <w:proofErr w:type="gramStart"/>
+      <w:r>
+        <w:t>PasswordAuthorization</w:t>
+      </w:r>
+      <w:proofErr w:type="spellEnd"/>
+      <w:r>
+        <w:t>(</w:t>
+      </w:r>
+      <w:proofErr w:type="gramEnd"/>
+    </w:p>
+    <w:p>
+      <w:r>
+        <w:tab/>
+      </w:r>
+      <w:r>
+        <w:tab/>
+      </w:r>
+      <w:r>
+        <w:tab/>
+      </w:r>
+      <w:r>
+        <w:tab/>
+        <w:t>"</w:t>
+      </w:r>
+      <w:r>
+        <w:rPr>
+          <w:rFonts w:hint="eastAsia"/>
+        </w:rPr>
+        <w:t>username</w:t>
+      </w:r>
+      <w:r>
+        <w:t>",</w:t>
+      </w:r>
+      <w:r>
+        <w:rPr>
+          <w:rFonts w:hint="eastAsia"/>
+        </w:rPr>
+        <w:t>加密后密码</w:t>
+      </w:r>
+      <w:r>
+        <w:t>);</w:t>
+      </w:r>
+    </w:p>
+    <w:p>
+      <w:bookmarkStart w:id="0" w:name="_GoBack"/>
+      <w:bookmarkEnd w:id="0"/>
+    </w:p>
     <w:sectPr>
       <w:pgSz w:w="11906" w:h="16838"/>
       <w:pgMar w:top="1440" w:right="1800" w:bottom="1440" w:left="1800" w:header="851" w:footer="992" w:gutter="0"/>

</xml_diff>